<commit_message>
teacher leave application Approval and rejection done with student attendance record done and library management tables done with display of book
</commit_message>
<xml_diff>
--- a/SRS.docx
+++ b/SRS.docx
@@ -152,98 +152,129 @@
       </w:r>
       <w:proofErr w:type="spellStart"/>
       <w:r>
+        <w:rPr>
+          <w:highlight w:val="green"/>
+        </w:rPr>
         <w:t>Enrollment</w:t>
       </w:r>
       <w:proofErr w:type="spellEnd"/>
       <w:r>
+        <w:rPr>
+          <w:highlight w:val="green"/>
+        </w:rPr>
         <w:t xml:space="preserve"> Management</w:t>
       </w:r>
       <w:r>
         <w:rPr>
           <w:color w:val="000000" w:themeColor="text1"/>
+          <w:highlight w:val="green"/>
+        </w:rPr>
+        <w:t xml:space="preserve">: Handle </w:t>
+      </w:r>
+      <w:r>
+        <w:rPr>
+          <w:color w:val="000000" w:themeColor="text1"/>
+          <w:highlight w:val="green"/>
+        </w:rPr>
+        <w:t>student admissions</w:t>
+      </w:r>
+      <w:r>
+        <w:t>, class assignments, and promotions.</w:t>
+      </w:r>
+    </w:p>
+    <w:p>
+      <w:r>
+        <w:t xml:space="preserve">- </w:t>
+      </w:r>
+      <w:r>
+        <w:rPr>
+          <w:highlight w:val="green"/>
+        </w:rPr>
+        <w:t xml:space="preserve">Attendance Tracking: Daily </w:t>
+      </w:r>
+      <w:r>
+        <w:rPr>
+          <w:highlight w:val="green"/>
+        </w:rPr>
+        <w:t>attendance records, with options for manual</w:t>
+      </w:r>
+      <w:r>
+        <w:t xml:space="preserve"> and biometric input.</w:t>
+      </w:r>
+    </w:p>
+    <w:p>
+      <w:r>
+        <w:t xml:space="preserve">- Performance Management: Record and </w:t>
+      </w:r>
+      <w:proofErr w:type="spellStart"/>
+      <w:r>
+        <w:t>analyze</w:t>
+      </w:r>
+      <w:proofErr w:type="spellEnd"/>
+      <w:r>
+        <w:t xml:space="preserve"> academic performance, grades, and report cards.</w:t>
+      </w:r>
+    </w:p>
+    <w:p>
+      <w:r>
+        <w:t>- Disciplinary Records: Manage and track disciplinary actions taken.</w:t>
+      </w:r>
+    </w:p>
+    <w:p/>
+    <w:p>
+      <w:r>
+        <w:t xml:space="preserve"> 3.3 Teacher Management</w:t>
+      </w:r>
+    </w:p>
+    <w:p>
+      <w:r>
+        <w:t xml:space="preserve">- </w:t>
+      </w:r>
+      <w:r>
+        <w:rPr>
+          <w:highlight w:val="green"/>
+        </w:rPr>
+        <w:t>Teacher Profiles: Store details about teachers, including qualifications, subjects taught, and contact information.</w:t>
+      </w:r>
+    </w:p>
+    <w:p>
+      <w:r>
+        <w:t xml:space="preserve">- </w:t>
+      </w:r>
+      <w:r>
+        <w:rPr>
+          <w:highlight w:val="green"/>
+        </w:rPr>
+        <w:t>Class Scheduling: Assign teachers to classes and subjects, manage timetables.</w:t>
+      </w:r>
+    </w:p>
+    <w:p>
+      <w:r>
+        <w:t>- Attendance &amp; Leave Management</w:t>
+      </w:r>
+      <w:r>
+        <w:rPr>
+          <w:highlight w:val="green"/>
         </w:rPr>
         <w:t xml:space="preserve">: </w:t>
       </w:r>
       <w:r>
         <w:rPr>
-          <w:color w:val="000000" w:themeColor="text1"/>
-          <w:highlight w:val="green"/>
-        </w:rPr>
-        <w:t>Handle student admissions</w:t>
-      </w:r>
-      <w:r>
-        <w:t>, class assignments, and promotions.</w:t>
-      </w:r>
-    </w:p>
-    <w:p>
-      <w:r>
-        <w:t xml:space="preserve">- Attendance Tracking: </w:t>
-      </w:r>
-      <w:r>
-        <w:rPr>
-          <w:highlight w:val="green"/>
-        </w:rPr>
-        <w:t>Daily attendance records, with options for manual</w:t>
-      </w:r>
-      <w:r>
-        <w:t xml:space="preserve"> and biometric input.</w:t>
-      </w:r>
-    </w:p>
-    <w:p>
-      <w:r>
-        <w:t xml:space="preserve">- Performance Management: Record and </w:t>
-      </w:r>
-      <w:proofErr w:type="spellStart"/>
-      <w:r>
-        <w:t>analyze</w:t>
-      </w:r>
-      <w:proofErr w:type="spellEnd"/>
-      <w:r>
-        <w:t xml:space="preserve"> academic performance, grades, and report cards.</w:t>
-      </w:r>
-    </w:p>
-    <w:p>
-      <w:r>
-        <w:t>- Disciplinary Records: Manage and track disciplinary actions taken.</w:t>
-      </w:r>
-    </w:p>
-    <w:p/>
-    <w:p>
-      <w:r>
-        <w:t xml:space="preserve"> 3.3 Teacher Management</w:t>
-      </w:r>
-    </w:p>
-    <w:p>
-      <w:r>
-        <w:t xml:space="preserve">- </w:t>
-      </w:r>
-      <w:r>
-        <w:rPr>
-          <w:highlight w:val="green"/>
-        </w:rPr>
-        <w:t>Teacher Profiles: Store details about teachers, including qualifications, subjects taught, and contact information.</w:t>
-      </w:r>
-    </w:p>
-    <w:p>
-      <w:r>
-        <w:t xml:space="preserve">- </w:t>
-      </w:r>
-      <w:r>
-        <w:rPr>
-          <w:highlight w:val="green"/>
-        </w:rPr>
-        <w:t>Class Scheduling: Assign teachers to classes and subjects, manage timetables.</w:t>
-      </w:r>
-    </w:p>
-    <w:p>
-      <w:r>
-        <w:t xml:space="preserve">- Attendance &amp; Leave Management: </w:t>
-      </w:r>
-      <w:r>
-        <w:rPr>
           <w:highlight w:val="yellow"/>
         </w:rPr>
-        <w:t>Track teacher attendance, manage leave requests, and approvals.</w:t>
+        <w:t>Track teacher attendance</w:t>
+      </w:r>
+      <w:r>
+        <w:rPr>
+          <w:highlight w:val="green"/>
+        </w:rPr>
+        <w:t xml:space="preserve">, manage </w:t>
+      </w:r>
+      <w:r>
+        <w:rPr>
+          <w:highlight w:val="green"/>
+        </w:rPr>
+        <w:t>leave requests, and approvals.</w:t>
       </w:r>
     </w:p>
     <w:p>
@@ -299,7 +330,16 @@
     </w:p>
     <w:p>
       <w:r>
-        <w:t>- Timetable Management: Generate and manage class schedules for students and teachers.</w:t>
+        <w:t xml:space="preserve">- Timetable Management: </w:t>
+      </w:r>
+      <w:r>
+        <w:rPr>
+          <w:highlight w:val="green"/>
+        </w:rPr>
+        <w:t>Generate and manage class schedules for students</w:t>
+      </w:r>
+      <w:r>
+        <w:t xml:space="preserve"> and teachers.</w:t>
       </w:r>
     </w:p>
     <w:p>
@@ -364,12 +404,24 @@
       </w:r>
       <w:proofErr w:type="spellEnd"/>
       <w:r>
-        <w:t xml:space="preserve"> Management: Maintain a database of books, journals, and other resources.</w:t>
-      </w:r>
-    </w:p>
-    <w:p>
-      <w:r>
-        <w:t>- Issuing &amp; Returning: Manage book issuance, returns, and late fee collection.</w:t>
+        <w:t xml:space="preserve"> Management: </w:t>
+      </w:r>
+      <w:r>
+        <w:rPr>
+          <w:highlight w:val="yellow"/>
+        </w:rPr>
+        <w:t>Maintain a database of books, journals, and other resources.</w:t>
+      </w:r>
+    </w:p>
+    <w:p>
+      <w:r>
+        <w:t xml:space="preserve">- Issuing &amp; Returning: </w:t>
+      </w:r>
+      <w:r>
+        <w:rPr>
+          <w:highlight w:val="yellow"/>
+        </w:rPr>
+        <w:t>Manage book issuance, returns, and late fee collection.</w:t>
       </w:r>
     </w:p>
     <w:p>

</xml_diff>